<commit_message>
playing with new stuff
</commit_message>
<xml_diff>
--- a/notes/breaking down raw tx.docx
+++ b/notes/breaking down raw tx.docx
@@ -28,7 +28,16 @@
       </w:r>
       <w:proofErr w:type="gramEnd"/>
       <w:r>
-        <w:t>{"txid":"dd2b8c6b287cb44c207a57405cfee16c59a1581a71295fe949f362b1a4cb54f1","vout":1,</w:t>
+        <w:t>{"txid":"</w:t>
+      </w:r>
+      <w:r>
+        <w:rPr>
+          <w:highlight w:val="darkCyan"/>
+        </w:rPr>
+        <w:t>dd2b8c6b287cb44c207a57405cfee16c59a1581a71295fe949f362b1a4cb54f1</w:t>
+      </w:r>
+      <w:r>
+        <w:t>","vout":1,</w:t>
       </w:r>
     </w:p>
     <w:p>
@@ -58,11 +67,12 @@
       <w:r>
         <w:t>"},"sequence":</w:t>
       </w:r>
-      <w:bookmarkStart w:id="0" w:name="_GoBack"/>
-      <w:r>
+      <w:r>
+        <w:rPr>
+          <w:color w:val="FF0000"/>
+        </w:rPr>
         <w:t>4294967293</w:t>
       </w:r>
-      <w:bookmarkEnd w:id="0"/>
       <w:r>
         <w:t>}],</w:t>
       </w:r>
@@ -85,7 +95,16 @@
     </w:p>
     <w:p>
       <w:r>
-        <w:t>{"value":0.0000055,"n":0,"scriptPubKey</w:t>
+        <w:t>{"value":0.</w:t>
+      </w:r>
+      <w:r>
+        <w:rPr>
+          <w:color w:val="4472C4" w:themeColor="accent1"/>
+        </w:rPr>
+        <w:t>0000055</w:t>
+      </w:r>
+      <w:r>
+        <w:t>,"n":0,"scriptPubKey</w:t>
       </w:r>
       <w:proofErr w:type="gramStart"/>
       <w:r>
@@ -112,94 +131,462 @@
         <w:rPr>
           <w:highlight w:val="darkGray"/>
         </w:rPr>
+        <w:t>76a914f17</w:t>
+      </w:r>
+      <w:bookmarkStart w:id="0" w:name="_GoBack"/>
+      <w:bookmarkEnd w:id="0"/>
+      <w:r>
+        <w:rPr>
+          <w:highlight w:val="darkGray"/>
+        </w:rPr>
+        <w:t>8ed7f17154b292f7bc06aba2e35dcfb467d3988ac</w:t>
+      </w:r>
+      <w:r>
+        <w:t>","reqSigs":1,"type":"pubkeyhash","addresses</w:t>
+      </w:r>
+      <w:proofErr w:type="gramStart"/>
+      <w:r>
+        <w:t>":[</w:t>
+      </w:r>
+      <w:proofErr w:type="gramEnd"/>
+      <w:r>
+        <w:t>"1P1niSKDvNw7VCAA5FSywS95fDF9XMBgHH"]}},</w:t>
+      </w:r>
+    </w:p>
+    <w:p>
+      <w:r>
+        <w:t>{"value":0.</w:t>
+      </w:r>
+      <w:r>
+        <w:rPr>
+          <w:color w:val="5B9BD5" w:themeColor="accent5"/>
+        </w:rPr>
+        <w:t>00008676</w:t>
+      </w:r>
+      <w:r>
+        <w:t>,"n":1,"scriptPubKey</w:t>
+      </w:r>
+      <w:proofErr w:type="gramStart"/>
+      <w:r>
+        <w:t>":{</w:t>
+      </w:r>
+      <w:proofErr w:type="gramEnd"/>
+      <w:r>
+        <w:t>"</w:t>
+      </w:r>
+      <w:proofErr w:type="spellStart"/>
+      <w:r>
+        <w:t>asm</w:t>
+      </w:r>
+      <w:proofErr w:type="spellEnd"/>
+      <w:r>
+        <w:t>":"OP_DUP OP_HASH160 85cb5deeca0785dbe22ca4b7b02dc0396d96df69 OP_EQUALVERIFY OP_CHECKSIG",</w:t>
+      </w:r>
+    </w:p>
+    <w:p>
+      <w:r>
+        <w:t>"hex":"</w:t>
+      </w:r>
+      <w:r>
+        <w:rPr>
+          <w:highlight w:val="darkYellow"/>
+        </w:rPr>
+        <w:t>76a91485cb5deeca0785dbe22ca4b7b02dc0396d96df6988ac</w:t>
+      </w:r>
+      <w:r>
+        <w:t>","reqSigs":1,"type":"pubkeyhash","addresses</w:t>
+      </w:r>
+      <w:proofErr w:type="gramStart"/>
+      <w:r>
+        <w:t>":[</w:t>
+      </w:r>
+      <w:proofErr w:type="gramEnd"/>
+      <w:r>
+        <w:t>"1DCSVhKLR6jyaGa7PGaBmXj5NFtZGe39uG"]}}]}</w:t>
+      </w:r>
+    </w:p>
+    <w:p/>
+    <w:p>
+      <w:r>
+        <w:t>02000000</w:t>
+      </w:r>
+      <w:r>
+        <w:rPr>
+          <w:color w:val="7030A0"/>
+        </w:rPr>
+        <w:t>01</w:t>
+      </w:r>
+      <w:r>
+        <w:rPr>
+          <w:highlight w:val="darkCyan"/>
+        </w:rPr>
+        <w:t>f154cba4b162f349e95f29711a58a1596ce1fe5c40577a204cb47c286b8c2bdd</w:t>
+      </w:r>
+      <w:r>
+        <w:t>010000008a</w:t>
+      </w:r>
+      <w:r>
+        <w:rPr>
+          <w:highlight w:val="yellow"/>
+        </w:rPr>
+        <w:t>47304402204ec8909662f91b1191bfe75307afe88bc9f0a171136456caaddbb454647e8dd202205064fe191a52c9acf721ceff9d02363a6659ca08716c111e20ce1007f9e5d83201410441a044fa4d9ece38d4076695e645a94478cfad3b6007661db780c6f568eea3d4795908005fd5b3b9d084fe02825ff13964a551f7c0af6c54800934f3aa81e31c</w:t>
+      </w:r>
+      <w:r>
+        <w:t>f</w:t>
+      </w:r>
+      <w:r>
+        <w:rPr>
+          <w:color w:val="FF0000"/>
+        </w:rPr>
+        <w:t>dffffff</w:t>
+      </w:r>
+      <w:r>
+        <w:rPr>
+          <w:color w:val="7030A0"/>
+        </w:rPr>
+        <w:t>02</w:t>
+      </w:r>
+      <w:r>
+        <w:rPr>
+          <w:color w:val="4472C4" w:themeColor="accent1"/>
+        </w:rPr>
+        <w:t>26</w:t>
+      </w:r>
+      <w:r>
+        <w:rPr>
+          <w:color w:val="4472C4" w:themeColor="accent1"/>
+        </w:rPr>
+        <w:t>02</w:t>
+      </w:r>
+      <w:r>
+        <w:t>000000000000</w:t>
+      </w:r>
+      <w:r>
+        <w:rPr>
+          <w:highlight w:val="cyan"/>
+        </w:rPr>
+        <w:t>19</w:t>
+      </w:r>
+      <w:r>
+        <w:rPr>
+          <w:highlight w:val="darkGray"/>
+        </w:rPr>
         <w:t>76a914f178ed7f17154b292f7bc06aba2e35dcfb467d3988ac</w:t>
       </w:r>
       <w:r>
-        <w:t>","reqSigs":1,"type":"pubkeyhash","addresses</w:t>
+        <w:rPr>
+          <w:color w:val="5B9BD5" w:themeColor="accent5"/>
+        </w:rPr>
+        <w:t>e421</w:t>
+      </w:r>
+      <w:r>
+        <w:t>000000000000</w:t>
+      </w:r>
+      <w:r>
+        <w:rPr>
+          <w:highlight w:val="cyan"/>
+        </w:rPr>
+        <w:t>19</w:t>
+      </w:r>
+      <w:r>
+        <w:rPr>
+          <w:highlight w:val="darkYellow"/>
+        </w:rPr>
+        <w:t>76a91485cb5deeca0785dbe22ca4b7b02dc0396d96df6988ac</w:t>
+      </w:r>
+      <w:r>
+        <w:t>11b70800</w:t>
+      </w:r>
+    </w:p>
+    <w:p/>
+    <w:p>
+      <w:r>
+        <w:t>Version = 0x02</w:t>
+      </w:r>
+    </w:p>
+    <w:p>
+      <w:proofErr w:type="spellStart"/>
+      <w:r>
+        <w:t>Input_count</w:t>
+      </w:r>
+      <w:proofErr w:type="spellEnd"/>
+      <w:r>
+        <w:t xml:space="preserve"> = 0x00 00 00 01</w:t>
+      </w:r>
+    </w:p>
+    <w:p>
+      <w:proofErr w:type="spellStart"/>
+      <w:r>
+        <w:t>InputScriptTX_ID</w:t>
+      </w:r>
+      <w:proofErr w:type="spellEnd"/>
+      <w:r>
+        <w:t xml:space="preserve"> &gt; little endian</w:t>
+      </w:r>
+    </w:p>
+    <w:p/>
+    <w:p/>
+    <w:p>
+      <w:r>
+        <w:t xml:space="preserve">02 00 00 00 01 |LITTLE_ENDIAN_TXIN| 01 00 00 00 8a |HASH_INPUTS||LITTLE_ENDIAN_SEQNUM| NUM_OUTPUTS | LITTLE_ENDIAN_AMOUNT_IN_SATS_1 | LENGTH_OF_SCRIPT_1 | HASH_OUTPUT1| </w:t>
+      </w:r>
+      <w:r>
+        <w:lastRenderedPageBreak/>
+        <w:t>LITTLE_ENDIAN_AMOUNT_IN_SATS_2 | LENGTH_OF_SCRIPT_2 | HASH_OUTPUT2| 11 b7 08 00</w:t>
+      </w:r>
+      <w:r>
+        <w:t xml:space="preserve"> (little endian </w:t>
+      </w:r>
+      <w:proofErr w:type="spellStart"/>
+      <w:r>
+        <w:t>hashlocktime</w:t>
+      </w:r>
+      <w:proofErr w:type="spellEnd"/>
+      <w:r>
+        <w:t xml:space="preserve"> 0008b711 is </w:t>
+      </w:r>
+      <w:r>
+        <w:t>"locktime":571153</w:t>
+      </w:r>
+    </w:p>
+    <w:p/>
+    <w:p>
+      <w:r>
+        <w:t>7957a35fe64f80d234d76d83a2a8f1a0d8149a41d81de548f0a65a8a999f6f18</w:t>
+      </w:r>
+    </w:p>
+    <w:p/>
+    <w:p>
+      <w:r>
+        <w:t>0100000001186f9f998a5aa6f048e51dd8419a14d8a0f1a8a2836dd73</w:t>
+      </w:r>
+    </w:p>
+    <w:p/>
+    <w:p>
+      <w:r>
+        <w:t>4d2804fe65fa35779</w:t>
+      </w:r>
+      <w:r>
+        <w:t xml:space="preserve"> </w:t>
+      </w:r>
+      <w:r>
+        <w:t>47</w:t>
+      </w:r>
+      <w:r>
+        <w:t xml:space="preserve"> </w:t>
+      </w:r>
+      <w:r>
+        <w:t>3045022100884d142d86652a3f47</w:t>
+      </w:r>
+    </w:p>
+    <w:p>
+      <w:r>
+        <w:t>4d2804fe65fa</w:t>
       </w:r>
       <w:proofErr w:type="gramStart"/>
       <w:r>
-        <w:t>":[</w:t>
+        <w:t>35779</w:t>
+      </w:r>
+      <w:r>
+        <w:t>00000000</w:t>
+      </w:r>
+      <w:r>
+        <w:t xml:space="preserve">  </w:t>
+      </w:r>
+      <w:r>
+        <w:t>3045022100884</w:t>
       </w:r>
       <w:proofErr w:type="gramEnd"/>
       <w:r>
-        <w:t>"1P1niSKDvNw7VCAA5FSywS95fDF9XMBgHH"]}},</w:t>
-      </w:r>
-    </w:p>
-    <w:p>
-      <w:r>
-        <w:t>{"value":0.00008676,"n":1,"scriptPubKey</w:t>
+        <w:t>d142d86652a3f47</w:t>
+      </w:r>
+    </w:p>
+    <w:p/>
+    <w:p/>
+    <w:p>
+      <w:r>
+        <w:t>ba4746ec719bbfbd040a570b1deccbb6498c75c4ae24cb02204b9f039</w:t>
+      </w:r>
+    </w:p>
+    <w:p>
+      <w:r>
+        <w:t>ff08df09cbe9f6addac960298cad530a863ea8f53982c09db8f6e3813</w:t>
+      </w:r>
+    </w:p>
+    <w:p>
+      <w:r>
+        <w:t>0141</w:t>
+      </w:r>
+      <w:r>
+        <w:t>0484ecc0d46f1918b30928fa0e4ed99f16a0fb4fde0735e7ade84</w:t>
+      </w:r>
+    </w:p>
+    <w:p>
+      <w:r>
+        <w:t>16ab9fe423cc5412336376789d172787ec3457eee41c04f4938de5cc1</w:t>
+      </w:r>
+    </w:p>
+    <w:p>
+      <w:r>
+        <w:t>7b4a10fa336a8d752adf</w:t>
+      </w:r>
+      <w:r>
+        <w:t>ffffffff</w:t>
+      </w:r>
+      <w:r>
+        <w:t>0260</w:t>
+      </w:r>
+      <w:r>
+        <w:t>e</w:t>
+      </w:r>
+      <w:r>
+        <w:t>31600000000</w:t>
+      </w:r>
+      <w:r>
+        <w:t>00</w:t>
+      </w:r>
+      <w:r>
+        <w:t>1976a914ab6</w:t>
+      </w:r>
+    </w:p>
+    <w:p>
+      <w:r>
+        <w:t>8025513c3dbd2f7b92a94e0581f5d50f654e788ac</w:t>
+      </w:r>
+      <w:r>
+        <w:t>d</w:t>
+      </w:r>
+      <w:r>
+        <w:t>0</w:t>
+      </w:r>
+      <w:r>
+        <w:t>ef</w:t>
+      </w:r>
+      <w:r>
+        <w:t>800000000000</w:t>
+      </w:r>
+    </w:p>
+    <w:p>
+      <w:r>
+        <w:t>1976a9147f9b1a7fb68d60c536c2fd8aeaa53a8f3cc025a888ac00000000</w:t>
+      </w:r>
+    </w:p>
+    <w:p/>
+    <w:p>
+      <w:r>
+        <w:t>000000008b48</w:t>
+      </w:r>
+    </w:p>
+    <w:p/>
+    <w:p>
+      <w:r>
+        <w:t xml:space="preserve">0100000001186f9f998a5aa6f048e51dd8419a14d8a0f1a8a2836dd73 </w:t>
+      </w:r>
+    </w:p>
+    <w:p/>
+    <w:p>
+      <w:r>
+        <w:t>4d2804fe65fa35779000000008b483045022100884d142d86652a3f47</w:t>
+      </w:r>
+    </w:p>
+    <w:p>
+      <w:r>
+        <w:t>4d2804fe65fa35779</w:t>
+      </w:r>
+      <w:r>
+        <w:t xml:space="preserve">                           </w:t>
+      </w:r>
+      <w:r>
+        <w:t>3045022100884d142d86652a3f47</w:t>
+      </w:r>
+    </w:p>
+    <w:p/>
+    <w:p>
+      <w:r>
+        <w:t xml:space="preserve">ba4746ec719bbfbd040a570b1deccbb6498c75c4ae24cb02204b9f039 </w:t>
+      </w:r>
+    </w:p>
+    <w:p>
+      <w:r>
+        <w:t>ff08df09cbe9f6addac960298cad530a863ea8f53982c09db8f6e3813 01410484ecc0d46f1918b30928fa0e4ed99f16a0fb4fde0735e7ade84 16ab9fe423cc5412336376789d172787ec3457eee41c04f4938de5cc1 7b4a10fa336a8d752adfffffffff0260e31600000000001976a914ab6</w:t>
+      </w:r>
+    </w:p>
+    <w:p>
+      <w:r>
+        <w:t xml:space="preserve">8025513c3dbd2f7b92a94e0581f5d50f654e788acd0ef800000000000 </w:t>
+      </w:r>
+    </w:p>
+    <w:p>
+      <w:r>
+        <w:t>1976a9147f9b1a7fb68d60c536c2fd8aeaa53a8f3cc025a888ac00000000</w:t>
+      </w:r>
+    </w:p>
+    <w:p/>
+    <w:p>
+      <w:proofErr w:type="spellStart"/>
+      <w:r>
+        <w:t>Txin_r</w:t>
+      </w:r>
+      <w:proofErr w:type="spellEnd"/>
+      <w:r>
+        <w:t xml:space="preserve"> + </w:t>
+      </w:r>
+      <w:proofErr w:type="spellStart"/>
+      <w:r>
+        <w:t>v</w:t>
+      </w:r>
+      <w:r>
+        <w:t>out</w:t>
+      </w:r>
+      <w:proofErr w:type="spellEnd"/>
+      <w:r>
+        <w:t># (4 bytes)</w:t>
+      </w:r>
+      <w:r>
+        <w:t xml:space="preserve"> + </w:t>
+      </w:r>
+      <w:proofErr w:type="spellStart"/>
+      <w:r>
+        <w:t>lenscript</w:t>
+      </w:r>
+      <w:proofErr w:type="spellEnd"/>
+      <w:r>
+        <w:t xml:space="preserve"> + 0x48(?) + sig + 0x01 41 (??) + </w:t>
+      </w:r>
+      <w:proofErr w:type="spellStart"/>
+      <w:r>
+        <w:t>pubkey</w:t>
+      </w:r>
+      <w:proofErr w:type="spellEnd"/>
+    </w:p>
+    <w:p/>
+    <w:p>
+      <w:r>
+        <w:t>01</w:t>
       </w:r>
       <w:proofErr w:type="gramStart"/>
       <w:r>
-        <w:t>":{</w:t>
+        <w:t xml:space="preserve"> ..</w:t>
       </w:r>
       <w:proofErr w:type="gramEnd"/>
       <w:r>
-        <w:t>"</w:t>
-      </w:r>
-      <w:proofErr w:type="spellStart"/>
-      <w:r>
-        <w:t>asm</w:t>
-      </w:r>
-      <w:proofErr w:type="spellEnd"/>
-      <w:r>
-        <w:t>":"OP_DUP OP_HASH160 85cb5deeca0785dbe22ca4b7b02dc0396d96df69 OP_EQUALVERIFY OP_CHECKSIG",</w:t>
-      </w:r>
-    </w:p>
-    <w:p>
-      <w:r>
-        <w:t>"hex":"</w:t>
-      </w:r>
-      <w:r>
-        <w:rPr>
-          <w:highlight w:val="darkYellow"/>
-        </w:rPr>
-        <w:t>76a91485cb5deeca0785dbe22ca4b7b02dc0396d96df6988ac</w:t>
-      </w:r>
-      <w:r>
-        <w:t>","reqSigs":1,"type":"pubkeyhash","addresses</w:t>
-      </w:r>
-      <w:proofErr w:type="gramStart"/>
-      <w:r>
-        <w:t>":[</w:t>
-      </w:r>
-      <w:proofErr w:type="gramEnd"/>
-      <w:r>
-        <w:t>"1DCSVhKLR6jyaGa7PGaBmXj5NFtZGe39uG"]}}]}</w:t>
-      </w:r>
-    </w:p>
-    <w:p/>
-    <w:p>
-      <w:r>
-        <w:t>0200000001f154cba4b162f349e95f29711a58a1596ce1fe5c40577a204cb47c286b8c2bdd010000008a</w:t>
-      </w:r>
-      <w:r>
-        <w:rPr>
-          <w:highlight w:val="yellow"/>
-        </w:rPr>
-        <w:t>47304402204ec8909662f91b1191bfe75307afe88bc9f0a171136456caaddbb454647e8dd202205064fe191a52c9acf721ceff9d02363a6659ca08716c111e20ce1007f9e5d83201410441a044fa4d9ece38d4076695e645a94478cfad3b6007661db780c6f568eea3d4795908005fd5b3b9d084fe02825ff13964a551f7c0af6c54800934f3aa81e31c</w:t>
-      </w:r>
-      <w:r>
-        <w:t>fdffffff02260200000000000019</w:t>
-      </w:r>
-      <w:r>
-        <w:rPr>
-          <w:highlight w:val="darkGray"/>
-        </w:rPr>
-        <w:t>76a914f178ed7f17154b292f7bc06aba2e35dcfb467d3988ac</w:t>
-      </w:r>
-      <w:r>
-        <w:t>e42100000000000019</w:t>
-      </w:r>
-      <w:r>
-        <w:rPr>
-          <w:highlight w:val="darkYellow"/>
-        </w:rPr>
-        <w:t>76a91485cb5deeca0785dbe22ca4b7b02dc0396d96df6988ac</w:t>
-      </w:r>
-      <w:r>
-        <w:t>11b70800</w:t>
+        <w:t xml:space="preserve"> integer </w:t>
+      </w:r>
+    </w:p>
+    <w:p/>
+    <w:p>
+      <w:r>
+        <w:t>01000000</w:t>
+      </w:r>
+    </w:p>
+    <w:p>
+      <w:r>
+        <w:t>01</w:t>
+      </w:r>
+    </w:p>
+    <w:p>
+      <w:r>
+        <w:t>a6b97044d03da79c005b20ea9c0e1a6d9dc12d9f7b91a5911c9030a439eed8f5</w:t>
       </w:r>
     </w:p>
     <w:sectPr>
@@ -606,6 +993,7 @@
   <w:style w:type="paragraph" w:default="1" w:styleId="Normal">
     <w:name w:val="Normal"/>
     <w:qFormat/>
+    <w:rsid w:val="00D4685E"/>
   </w:style>
   <w:style w:type="character" w:default="1" w:styleId="DefaultParagraphFont">
     <w:name w:val="Default Paragraph Font"/>
@@ -633,6 +1021,56 @@
     <w:uiPriority w:val="99"/>
     <w:semiHidden/>
     <w:unhideWhenUsed/>
+  </w:style>
+  <w:style w:type="paragraph" w:styleId="HTMLPreformatted">
+    <w:name w:val="HTML Preformatted"/>
+    <w:basedOn w:val="Normal"/>
+    <w:link w:val="HTMLPreformattedChar"/>
+    <w:uiPriority w:val="99"/>
+    <w:unhideWhenUsed/>
+    <w:rsid w:val="00D4685E"/>
+    <w:pPr>
+      <w:tabs>
+        <w:tab w:val="left" w:pos="916"/>
+        <w:tab w:val="left" w:pos="1832"/>
+        <w:tab w:val="left" w:pos="2748"/>
+        <w:tab w:val="left" w:pos="3664"/>
+        <w:tab w:val="left" w:pos="4580"/>
+        <w:tab w:val="left" w:pos="5496"/>
+        <w:tab w:val="left" w:pos="6412"/>
+        <w:tab w:val="left" w:pos="7328"/>
+        <w:tab w:val="left" w:pos="8244"/>
+        <w:tab w:val="left" w:pos="9160"/>
+        <w:tab w:val="left" w:pos="10076"/>
+        <w:tab w:val="left" w:pos="10992"/>
+        <w:tab w:val="left" w:pos="11908"/>
+        <w:tab w:val="left" w:pos="12824"/>
+        <w:tab w:val="left" w:pos="13740"/>
+        <w:tab w:val="left" w:pos="14656"/>
+      </w:tabs>
+    </w:pPr>
+    <w:rPr>
+      <w:rFonts w:ascii="Courier New" w:eastAsia="Times New Roman" w:hAnsi="Courier New" w:cs="Courier New"/>
+      <w:sz w:val="20"/>
+      <w:szCs w:val="20"/>
+    </w:rPr>
+  </w:style>
+  <w:style w:type="character" w:customStyle="1" w:styleId="HTMLPreformattedChar">
+    <w:name w:val="HTML Preformatted Char"/>
+    <w:basedOn w:val="DefaultParagraphFont"/>
+    <w:link w:val="HTMLPreformatted"/>
+    <w:uiPriority w:val="99"/>
+    <w:rsid w:val="00D4685E"/>
+    <w:rPr>
+      <w:rFonts w:ascii="Courier New" w:eastAsia="Times New Roman" w:hAnsi="Courier New" w:cs="Courier New"/>
+      <w:sz w:val="20"/>
+      <w:szCs w:val="20"/>
+    </w:rPr>
+  </w:style>
+  <w:style w:type="character" w:customStyle="1" w:styleId="pl-s">
+    <w:name w:val="pl-s"/>
+    <w:basedOn w:val="DefaultParagraphFont"/>
+    <w:rsid w:val="00D4685E"/>
   </w:style>
 </w:styles>
 </file>

</xml_diff>